<commit_message>
Version: 1.1.7.7. Uploaded to Microsoft Store
</commit_message>
<xml_diff>
--- a/Doc/ChronoWiz_Users_Guide.docx
+++ b/Doc/ChronoWiz_Users_Guide.docx
@@ -168,7 +168,17 @@
                                 <w:szCs w:val="28"/>
                                 <w:lang w:val="en-DK"/>
                               </w:rPr>
-                              <w:t>1.1</w:t>
+                              <w:t>1.</w:t>
+                            </w:r>
+                            <w:r>
+                              <w:rPr>
+                                <w:noProof/>
+                                <w:color w:val="1F497D"/>
+                                <w:sz w:val="28"/>
+                                <w:szCs w:val="28"/>
+                                <w:lang w:val="en-DK"/>
+                              </w:rPr>
+                              <w:t>2</w:t>
                             </w:r>
                           </w:p>
                           <w:p>
@@ -317,7 +327,17 @@
                           <w:szCs w:val="28"/>
                           <w:lang w:val="en-DK"/>
                         </w:rPr>
-                        <w:t>1.1</w:t>
+                        <w:t>1.</w:t>
+                      </w:r>
+                      <w:r>
+                        <w:rPr>
+                          <w:noProof/>
+                          <w:color w:val="1F497D"/>
+                          <w:sz w:val="28"/>
+                          <w:szCs w:val="28"/>
+                          <w:lang w:val="en-DK"/>
+                        </w:rPr>
+                        <w:t>2</w:t>
                       </w:r>
                     </w:p>
                     <w:p>
@@ -501,7 +521,7 @@
           </mc:Choice>
           <mc:Fallback>
             <w:pict>
-              <v:group w14:anchorId="32BB120C" id="Group 19" o:spid="_x0000_s1026" style="position:absolute;margin-left:28.5pt;margin-top:28.5pt;width:537.85pt;height:784.1pt;z-index:-251659264;mso-position-horizontal-relative:page;mso-position-vertical-relative:page;mso-width-relative:margin;mso-height-relative:margin" coordsize="68305,99578" o:gfxdata="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" o:allowincell="f">
+              <v:group w14:anchorId="68C5D4C5" id="Group 19" o:spid="_x0000_s1026" style="position:absolute;margin-left:28.5pt;margin-top:28.5pt;width:537.85pt;height:784.1pt;z-index:-251659264;mso-position-horizontal-relative:page;mso-position-vertical-relative:page;mso-width-relative:margin;mso-height-relative:margin" coordsize="68305,99578" o:gfxdata="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" o:allowincell="f">
                 <v:roundrect id="AutoShape 57" o:spid="_x0000_s1027" style="position:absolute;width:68305;height:99578;visibility:visible;mso-wrap-style:square;v-text-anchor:top" arcsize="1259f" o:gfxdata="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" fillcolor="#f2f2f2" strokecolor="#8eb4e3" strokeweight="3pt"/>
                 <v:roundrect id="AutoShape 59" o:spid="_x0000_s1028" style="position:absolute;left:5524;top:10572;width:3074;height:24813;visibility:visible;mso-wrap-style:square;v-text-anchor:top" arcsize="14248f" o:gfxdata="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" fillcolor="#558ed5" stroked="f">
                   <v:fill color2="#8eb4e3" rotate="t" focus="100%" type="gradient"/>
@@ -537,8 +557,8 @@
       </w:r>
       <w:bookmarkStart w:id="0" w:name="_Toc78485140"/>
     </w:p>
-    <w:bookmarkStart w:id="1" w:name="_Toc78487315" w:displacedByCustomXml="next"/>
-    <w:bookmarkStart w:id="2" w:name="_Toc78486748" w:displacedByCustomXml="next"/>
+    <w:bookmarkStart w:id="1" w:name="_Toc78486748" w:displacedByCustomXml="next"/>
+    <w:bookmarkStart w:id="2" w:name="_Toc78487315" w:displacedByCustomXml="next"/>
     <w:sdt>
       <w:sdtPr>
         <w:rPr>
@@ -1643,7 +1663,39 @@
         <w:rPr>
           <w:lang w:val="en-GB"/>
         </w:rPr>
-        <w:t xml:space="preserve"> runs on Windows 10, macOS, iOS and Android.</w:t>
+        <w:t xml:space="preserve"> runs on Windows 10</w:t>
+      </w:r>
+      <w:r>
+        <w:rPr>
+          <w:lang w:val="en-GB"/>
+        </w:rPr>
+        <w:t xml:space="preserve"> &amp; 11</w:t>
+      </w:r>
+      <w:r>
+        <w:rPr>
+          <w:lang w:val="en-GB"/>
+        </w:rPr>
+        <w:t>, macOS, iOS</w:t>
+      </w:r>
+      <w:r>
+        <w:rPr>
+          <w:lang w:val="en-GB"/>
+        </w:rPr>
+        <w:t xml:space="preserve"> &amp; </w:t>
+      </w:r>
+      <w:proofErr w:type="spellStart"/>
+      <w:r>
+        <w:rPr>
+          <w:lang w:val="en-GB"/>
+        </w:rPr>
+        <w:t>iPadOS</w:t>
+      </w:r>
+      <w:proofErr w:type="spellEnd"/>
+      <w:r>
+        <w:rPr>
+          <w:lang w:val="en-GB"/>
+        </w:rPr>
+        <w:t xml:space="preserve"> and Android.</w:t>
       </w:r>
     </w:p>
     <w:p>
@@ -3086,13 +3138,7 @@
         <w:rPr>
           <w:lang w:val="en-US"/>
         </w:rPr>
-        <w:t xml:space="preserve">, </w:t>
-      </w:r>
-      <w:r>
-        <w:rPr>
-          <w:lang w:val="en-US"/>
-        </w:rPr>
-        <w:t>(</w:t>
+        <w:t>, (</w:t>
       </w:r>
       <w:r>
         <w:rPr>
@@ -3117,13 +3163,7 @@
         <w:rPr>
           <w:lang w:val="en-US"/>
         </w:rPr>
-        <w:t>)</w:t>
-      </w:r>
-      <w:r>
-        <w:rPr>
-          <w:lang w:val="en-US"/>
-        </w:rPr>
-        <w:t xml:space="preserve">, </w:t>
+        <w:t xml:space="preserve">), </w:t>
       </w:r>
       <w:r>
         <w:rPr>
@@ -3343,6 +3383,7 @@
       </w:pPr>
       <w:bookmarkStart w:id="20" w:name="_Toc78487326"/>
       <w:r>
+        <w:lastRenderedPageBreak/>
         <w:t>Have a good time!</w:t>
       </w:r>
       <w:bookmarkEnd w:id="20"/>

</xml_diff>